<commit_message>
Technical task has been modified.
</commit_message>
<xml_diff>
--- a/Reports/ТЗ.docx
+++ b/Reports/ТЗ.docx
@@ -811,7 +811,7 @@
           <w:rFonts w:ascii="Times New Roman" w:hAnsi="Times New Roman" w:cs="Times New Roman"/>
           <w:szCs w:val="28"/>
         </w:rPr>
-        <w:t xml:space="preserve"> 6</w:t>
+        <w:t xml:space="preserve"> 9</w:t>
       </w:r>
       <w:proofErr w:type="gramEnd"/>
       <w:r>
@@ -819,7 +819,14 @@
           <w:rFonts w:ascii="Times New Roman" w:hAnsi="Times New Roman" w:cs="Times New Roman"/>
           <w:szCs w:val="28"/>
         </w:rPr>
-        <w:t xml:space="preserve">  </w:t>
+        <w:t xml:space="preserve"> </w:t>
+      </w:r>
+      <w:r>
+        <w:rPr>
+          <w:rFonts w:ascii="Times New Roman" w:hAnsi="Times New Roman" w:cs="Times New Roman"/>
+          <w:szCs w:val="28"/>
+        </w:rPr>
+        <w:t xml:space="preserve"> </w:t>
       </w:r>
       <w:r>
         <w:rPr>
@@ -1286,7 +1293,21 @@
           <w:rFonts w:ascii="Times New Roman" w:hAnsi="Times New Roman" w:cs="Times New Roman"/>
           <w:sz w:val="28"/>
         </w:rPr>
-        <w:t>Плановые сроки начала и окончания работы по созданию системы: Начало работы – 07.09.2019; Окончание работы – 01.12.2019.</w:t>
+        <w:t>Плановые сроки начала и окончания работы по созданию системы: Начало работы – 0</w:t>
+      </w:r>
+      <w:r>
+        <w:rPr>
+          <w:rFonts w:ascii="Times New Roman" w:hAnsi="Times New Roman" w:cs="Times New Roman"/>
+          <w:sz w:val="28"/>
+        </w:rPr>
+        <w:t>7.09.2019; Окончание работы – 15</w:t>
+      </w:r>
+      <w:r>
+        <w:rPr>
+          <w:rFonts w:ascii="Times New Roman" w:hAnsi="Times New Roman" w:cs="Times New Roman"/>
+          <w:sz w:val="28"/>
+        </w:rPr>
+        <w:t>.12.2019.</w:t>
       </w:r>
     </w:p>
     <w:p>
@@ -1330,6 +1351,17 @@
         </w:rPr>
         <w:t>Порядок оформления и предъявления заказчику результатов работ по созданию системы (ее частей), по изготовлению и наладке отдельных средств (технических, программных, информационных) и программно-технических (программно-методических) комплексов системы: Определён в документе «Порядок приёмки».</w:t>
       </w:r>
+    </w:p>
+    <w:p>
+      <w:pPr>
+        <w:pStyle w:val="a8"/>
+        <w:spacing w:line="256" w:lineRule="auto"/>
+        <w:ind w:left="792"/>
+        <w:rPr>
+          <w:rFonts w:ascii="Times New Roman" w:hAnsi="Times New Roman" w:cs="Times New Roman"/>
+          <w:sz w:val="28"/>
+        </w:rPr>
+      </w:pPr>
     </w:p>
     <w:p>
       <w:pPr>
@@ -1395,15 +1427,7 @@
           <w:sz w:val="28"/>
           <w:szCs w:val="28"/>
         </w:rPr>
-        <w:t xml:space="preserve">- </w:t>
-      </w:r>
-      <w:r>
-        <w:rPr>
-          <w:rFonts w:ascii="Times New Roman" w:hAnsi="Times New Roman" w:cs="Times New Roman"/>
-          <w:sz w:val="28"/>
-          <w:szCs w:val="28"/>
-        </w:rPr>
-        <w:t>Развитие памяти человека, внимательности</w:t>
+        <w:t>- Развитие памяти человека, внимательности</w:t>
       </w:r>
     </w:p>
     <w:p>
@@ -1422,15 +1446,7 @@
           <w:sz w:val="28"/>
           <w:szCs w:val="28"/>
         </w:rPr>
-        <w:t xml:space="preserve">- </w:t>
-      </w:r>
-      <w:r>
-        <w:rPr>
-          <w:rFonts w:ascii="Times New Roman" w:hAnsi="Times New Roman" w:cs="Times New Roman"/>
-          <w:sz w:val="28"/>
-          <w:szCs w:val="28"/>
-        </w:rPr>
-        <w:t>Проведение досуга, развлечение</w:t>
+        <w:t>- Проведение досуга, развлечение</w:t>
       </w:r>
     </w:p>
     <w:p>
@@ -1507,8 +1523,73 @@
           <w:sz w:val="28"/>
           <w:szCs w:val="28"/>
         </w:rPr>
-        <w:t>Повышение качества работы: снижение количества ошибок, ускорение принятия решений.</w:t>
-      </w:r>
+        <w:t>Повышение качества работы: снижение количества оши</w:t>
+      </w:r>
+      <w:r>
+        <w:rPr>
+          <w:rFonts w:ascii="Times New Roman" w:hAnsi="Times New Roman" w:cs="Times New Roman"/>
+          <w:sz w:val="28"/>
+          <w:szCs w:val="28"/>
+        </w:rPr>
+        <w:t>бок, ускорение принятия решений;</w:t>
+      </w:r>
+    </w:p>
+    <w:p>
+      <w:pPr>
+        <w:pStyle w:val="Default"/>
+        <w:ind w:firstLine="397"/>
+        <w:rPr>
+          <w:rFonts w:ascii="Times New Roman" w:hAnsi="Times New Roman" w:cs="Times New Roman"/>
+          <w:sz w:val="28"/>
+          <w:szCs w:val="28"/>
+        </w:rPr>
+      </w:pPr>
+      <w:r>
+        <w:rPr>
+          <w:rFonts w:ascii="Times New Roman" w:hAnsi="Times New Roman" w:cs="Times New Roman"/>
+          <w:sz w:val="28"/>
+          <w:szCs w:val="28"/>
+        </w:rPr>
+        <w:t>- Повышение комфорта проведения времени;</w:t>
+      </w:r>
+    </w:p>
+    <w:p>
+      <w:pPr>
+        <w:pStyle w:val="Default"/>
+        <w:ind w:firstLine="397"/>
+        <w:rPr>
+          <w:rFonts w:ascii="Times New Roman" w:hAnsi="Times New Roman" w:cs="Times New Roman"/>
+          <w:sz w:val="28"/>
+          <w:szCs w:val="28"/>
+        </w:rPr>
+      </w:pPr>
+      <w:r>
+        <w:rPr>
+          <w:rFonts w:ascii="Times New Roman" w:hAnsi="Times New Roman" w:cs="Times New Roman"/>
+          <w:sz w:val="28"/>
+          <w:szCs w:val="28"/>
+        </w:rPr>
+        <w:t xml:space="preserve">- </w:t>
+      </w:r>
+      <w:r>
+        <w:rPr>
+          <w:rFonts w:ascii="Times New Roman" w:hAnsi="Times New Roman" w:cs="Times New Roman"/>
+          <w:sz w:val="28"/>
+          <w:szCs w:val="28"/>
+        </w:rPr>
+        <w:t>Улучшение показателей работоспособности человека путём тренировки памяти.</w:t>
+      </w:r>
+    </w:p>
+    <w:p>
+      <w:pPr>
+        <w:pStyle w:val="Default"/>
+        <w:ind w:firstLine="397"/>
+        <w:rPr>
+          <w:rFonts w:ascii="Times New Roman" w:hAnsi="Times New Roman" w:cs="Times New Roman"/>
+          <w:sz w:val="28"/>
+          <w:szCs w:val="28"/>
+        </w:rPr>
+      </w:pPr>
     </w:p>
     <w:p>
       <w:pPr>
@@ -1541,26 +1622,37 @@
         <w:spacing w:after="0" w:line="240" w:lineRule="auto"/>
         <w:rPr>
           <w:rFonts w:ascii="Times New Roman" w:hAnsi="Times New Roman" w:cs="Times New Roman"/>
+          <w:sz w:val="28"/>
+          <w:szCs w:val="28"/>
+        </w:rPr>
+      </w:pPr>
+      <w:r>
+        <w:rPr>
+          <w:rFonts w:ascii="Times New Roman" w:hAnsi="Times New Roman" w:cs="Times New Roman"/>
+          <w:sz w:val="28"/>
+          <w:szCs w:val="28"/>
+        </w:rPr>
+        <w:t>Объекта автоматизации нет.</w:t>
+      </w:r>
+      <w:r>
+        <w:rPr>
+          <w:rFonts w:ascii="Times New Roman" w:hAnsi="Times New Roman" w:cs="Times New Roman"/>
+          <w:sz w:val="28"/>
+          <w:szCs w:val="28"/>
+        </w:rPr>
+        <w:tab/>
+      </w:r>
+    </w:p>
+    <w:p>
+      <w:pPr>
+        <w:pStyle w:val="a8"/>
+        <w:spacing w:after="0" w:line="240" w:lineRule="auto"/>
+        <w:rPr>
+          <w:rFonts w:ascii="Times New Roman" w:hAnsi="Times New Roman" w:cs="Times New Roman"/>
           <w:b/>
           <w:sz w:val="28"/>
         </w:rPr>
       </w:pPr>
-      <w:r>
-        <w:rPr>
-          <w:rFonts w:ascii="Times New Roman" w:hAnsi="Times New Roman" w:cs="Times New Roman"/>
-          <w:sz w:val="28"/>
-          <w:szCs w:val="28"/>
-        </w:rPr>
-        <w:t>Объекта автоматизации нет.</w:t>
-      </w:r>
-      <w:r>
-        <w:rPr>
-          <w:rFonts w:ascii="Times New Roman" w:hAnsi="Times New Roman" w:cs="Times New Roman"/>
-          <w:sz w:val="28"/>
-          <w:szCs w:val="28"/>
-        </w:rPr>
-        <w:tab/>
-      </w:r>
     </w:p>
     <w:p>
       <w:pPr>
@@ -1612,6 +1704,7 @@
     <w:p>
       <w:pPr>
         <w:pStyle w:val="Default"/>
+        <w:jc w:val="both"/>
         <w:rPr>
           <w:rFonts w:ascii="Times New Roman" w:hAnsi="Times New Roman" w:cs="Times New Roman"/>
           <w:sz w:val="28"/>
@@ -1626,22 +1719,42 @@
         </w:rPr>
         <w:t>- Перечень подсистем: Менеджер игр, игры.</w:t>
       </w:r>
-      <w:r>
-        <w:rPr>
-          <w:rFonts w:ascii="Times New Roman" w:hAnsi="Times New Roman" w:cs="Times New Roman"/>
-          <w:sz w:val="28"/>
-          <w:szCs w:val="28"/>
-        </w:rPr>
-        <w:br/>
+    </w:p>
+    <w:p>
+      <w:pPr>
+        <w:pStyle w:val="Default"/>
+        <w:jc w:val="both"/>
+        <w:rPr>
+          <w:rFonts w:ascii="Times New Roman" w:hAnsi="Times New Roman" w:cs="Times New Roman"/>
+          <w:sz w:val="28"/>
+          <w:szCs w:val="28"/>
+        </w:rPr>
+      </w:pPr>
+      <w:r>
+        <w:rPr>
+          <w:rFonts w:ascii="Times New Roman" w:hAnsi="Times New Roman" w:cs="Times New Roman"/>
+          <w:sz w:val="28"/>
+          <w:szCs w:val="28"/>
+        </w:rPr>
         <w:t>- Требования к средствам связи между компонентами системы будут уточнены на этапе проектирования.</w:t>
       </w:r>
-      <w:r>
-        <w:rPr>
-          <w:rFonts w:ascii="Times New Roman" w:hAnsi="Times New Roman" w:cs="Times New Roman"/>
-          <w:sz w:val="28"/>
-          <w:szCs w:val="28"/>
-        </w:rPr>
-        <w:br/>
+    </w:p>
+    <w:p>
+      <w:pPr>
+        <w:pStyle w:val="Default"/>
+        <w:jc w:val="both"/>
+        <w:rPr>
+          <w:rFonts w:ascii="Times New Roman" w:hAnsi="Times New Roman" w:cs="Times New Roman"/>
+          <w:sz w:val="28"/>
+          <w:szCs w:val="28"/>
+        </w:rPr>
+      </w:pPr>
+      <w:r>
+        <w:rPr>
+          <w:rFonts w:ascii="Times New Roman" w:hAnsi="Times New Roman" w:cs="Times New Roman"/>
+          <w:sz w:val="28"/>
+          <w:szCs w:val="28"/>
+        </w:rPr>
         <w:t>- Взаимосвязи между другими системами будут уточнены на этапе проектирования.</w:t>
       </w:r>
       <w:r>
@@ -1671,31 +1784,112 @@
         <w:br/>
         <w:t>- Численность команды: не менее 3 человек.</w:t>
       </w:r>
-      <w:r>
-        <w:rPr>
-          <w:rFonts w:ascii="Times New Roman" w:hAnsi="Times New Roman" w:cs="Times New Roman"/>
-          <w:sz w:val="28"/>
-          <w:szCs w:val="28"/>
-        </w:rPr>
-        <w:br/>
-        <w:t>- Квалификация команды: Любая.</w:t>
-      </w:r>
-      <w:r>
-        <w:rPr>
-          <w:rFonts w:ascii="Times New Roman" w:hAnsi="Times New Roman" w:cs="Times New Roman"/>
-          <w:sz w:val="28"/>
-          <w:szCs w:val="28"/>
-        </w:rPr>
-        <w:br/>
+    </w:p>
+    <w:p>
+      <w:pPr>
+        <w:pStyle w:val="Default"/>
+        <w:jc w:val="both"/>
+        <w:rPr>
+          <w:rFonts w:ascii="Times New Roman" w:hAnsi="Times New Roman" w:cs="Times New Roman"/>
+          <w:sz w:val="28"/>
+          <w:szCs w:val="28"/>
+        </w:rPr>
+      </w:pPr>
+      <w:r>
+        <w:rPr>
+          <w:rFonts w:ascii="Times New Roman" w:hAnsi="Times New Roman" w:cs="Times New Roman"/>
+          <w:sz w:val="28"/>
+          <w:szCs w:val="28"/>
+        </w:rPr>
+        <w:lastRenderedPageBreak/>
+        <w:t xml:space="preserve">- Квалификация команды: </w:t>
+      </w:r>
+      <w:r>
+        <w:rPr>
+          <w:rFonts w:ascii="Times New Roman" w:hAnsi="Times New Roman" w:cs="Times New Roman"/>
+          <w:sz w:val="28"/>
+          <w:szCs w:val="28"/>
+        </w:rPr>
+        <w:t xml:space="preserve">программисты квалификации </w:t>
+      </w:r>
+      <w:r>
+        <w:rPr>
+          <w:rFonts w:ascii="Times New Roman" w:hAnsi="Times New Roman" w:cs="Times New Roman"/>
+          <w:sz w:val="28"/>
+          <w:szCs w:val="28"/>
+          <w:lang w:val="en-US"/>
+        </w:rPr>
+        <w:t>Junior</w:t>
+      </w:r>
+      <w:r>
+        <w:rPr>
+          <w:rFonts w:ascii="Times New Roman" w:hAnsi="Times New Roman" w:cs="Times New Roman"/>
+          <w:sz w:val="28"/>
+          <w:szCs w:val="28"/>
+        </w:rPr>
+        <w:t xml:space="preserve"> со знанием алгоритмов и структур данных, ООП, методологий проектирования приложений, знанием языка программирования </w:t>
+      </w:r>
+      <w:r>
+        <w:rPr>
+          <w:rFonts w:ascii="Times New Roman" w:hAnsi="Times New Roman" w:cs="Times New Roman"/>
+          <w:sz w:val="28"/>
+          <w:szCs w:val="28"/>
+          <w:lang w:val="en-US"/>
+        </w:rPr>
+        <w:t>C</w:t>
+      </w:r>
+      <w:r>
+        <w:rPr>
+          <w:rFonts w:ascii="Times New Roman" w:hAnsi="Times New Roman" w:cs="Times New Roman"/>
+          <w:sz w:val="28"/>
+          <w:szCs w:val="28"/>
+        </w:rPr>
+        <w:t>#</w:t>
+      </w:r>
+      <w:r>
+        <w:rPr>
+          <w:rFonts w:ascii="Times New Roman" w:hAnsi="Times New Roman" w:cs="Times New Roman"/>
+          <w:sz w:val="28"/>
+          <w:szCs w:val="28"/>
+        </w:rPr>
+        <w:t>.</w:t>
+      </w:r>
+    </w:p>
+    <w:p>
+      <w:pPr>
+        <w:pStyle w:val="Default"/>
+        <w:jc w:val="both"/>
+        <w:rPr>
+          <w:rFonts w:ascii="Times New Roman" w:hAnsi="Times New Roman" w:cs="Times New Roman"/>
+          <w:sz w:val="28"/>
+          <w:szCs w:val="28"/>
+        </w:rPr>
+      </w:pPr>
+      <w:r>
+        <w:rPr>
+          <w:rFonts w:ascii="Times New Roman" w:hAnsi="Times New Roman" w:cs="Times New Roman"/>
+          <w:sz w:val="28"/>
+          <w:szCs w:val="28"/>
+        </w:rPr>
         <w:t>- Режим работы: Свободный.</w:t>
       </w:r>
-      <w:r>
-        <w:rPr>
-          <w:rFonts w:ascii="Times New Roman" w:hAnsi="Times New Roman" w:cs="Times New Roman"/>
-          <w:sz w:val="28"/>
-          <w:szCs w:val="28"/>
-        </w:rPr>
-        <w:br/>
+    </w:p>
+    <w:p>
+      <w:pPr>
+        <w:pStyle w:val="Default"/>
+        <w:jc w:val="both"/>
+        <w:rPr>
+          <w:rFonts w:ascii="Times New Roman" w:hAnsi="Times New Roman" w:cs="Times New Roman"/>
+          <w:sz w:val="28"/>
+          <w:szCs w:val="28"/>
+        </w:rPr>
+      </w:pPr>
+      <w:r>
+        <w:rPr>
+          <w:rFonts w:ascii="Times New Roman" w:hAnsi="Times New Roman" w:cs="Times New Roman"/>
+          <w:sz w:val="28"/>
+          <w:szCs w:val="28"/>
+        </w:rPr>
         <w:t>- Необходимо защитить файл с результатами игры от внесения посторонних изменений; защитить программу от вылетов и вести контроль ошибок.</w:t>
       </w:r>
       <w:r>
@@ -1707,6 +1901,17 @@
         <w:br/>
         <w:t>- Обслуживание не требуется.</w:t>
       </w:r>
+    </w:p>
+    <w:p>
+      <w:pPr>
+        <w:pStyle w:val="Default"/>
+        <w:jc w:val="both"/>
+        <w:rPr>
+          <w:rFonts w:ascii="Times New Roman" w:hAnsi="Times New Roman" w:cs="Times New Roman"/>
+          <w:sz w:val="28"/>
+          <w:szCs w:val="28"/>
+        </w:rPr>
+      </w:pPr>
     </w:p>
     <w:p>
       <w:pPr>
@@ -1733,20 +1938,626 @@
     <w:p>
       <w:pPr>
         <w:pStyle w:val="Default"/>
-        <w:rPr>
-          <w:rFonts w:ascii="Times New Roman" w:hAnsi="Times New Roman" w:cs="Times New Roman"/>
-          <w:sz w:val="28"/>
-          <w:szCs w:val="28"/>
-        </w:rPr>
-      </w:pPr>
-      <w:r>
-        <w:rPr>
-          <w:rFonts w:ascii="Times New Roman" w:hAnsi="Times New Roman" w:cs="Times New Roman"/>
-          <w:sz w:val="28"/>
-          <w:szCs w:val="28"/>
-        </w:rPr>
-        <w:t>- Функции подсистем будут описаны на этапе проектирования.</w:t>
-      </w:r>
+        <w:ind w:firstLine="567"/>
+        <w:jc w:val="both"/>
+        <w:rPr>
+          <w:rFonts w:ascii="Times New Roman" w:hAnsi="Times New Roman" w:cs="Times New Roman"/>
+          <w:sz w:val="28"/>
+          <w:szCs w:val="28"/>
+        </w:rPr>
+      </w:pPr>
+      <w:r>
+        <w:rPr>
+          <w:rFonts w:ascii="Times New Roman" w:hAnsi="Times New Roman" w:cs="Times New Roman"/>
+          <w:sz w:val="28"/>
+          <w:szCs w:val="28"/>
+        </w:rPr>
+        <w:t>Подсистема «Менеджер игр» содержит пункты</w:t>
+      </w:r>
+      <w:r>
+        <w:rPr>
+          <w:rFonts w:ascii="Times New Roman" w:hAnsi="Times New Roman" w:cs="Times New Roman"/>
+          <w:sz w:val="28"/>
+          <w:szCs w:val="28"/>
+        </w:rPr>
+        <w:t xml:space="preserve"> для запуска подсистемы «Игра»</w:t>
+      </w:r>
+      <w:r>
+        <w:rPr>
+          <w:rFonts w:ascii="Times New Roman" w:hAnsi="Times New Roman" w:cs="Times New Roman"/>
+          <w:sz w:val="28"/>
+          <w:szCs w:val="28"/>
+        </w:rPr>
+        <w:t xml:space="preserve">: игра «Матрицы Памяти», игра «Наперстки», игра «Квадрат </w:t>
+      </w:r>
+      <w:proofErr w:type="spellStart"/>
+      <w:r>
+        <w:rPr>
+          <w:rFonts w:ascii="Times New Roman" w:hAnsi="Times New Roman" w:cs="Times New Roman"/>
+          <w:sz w:val="28"/>
+          <w:szCs w:val="28"/>
+        </w:rPr>
+        <w:t>Шульте</w:t>
+      </w:r>
+      <w:proofErr w:type="spellEnd"/>
+      <w:r>
+        <w:rPr>
+          <w:rFonts w:ascii="Times New Roman" w:hAnsi="Times New Roman" w:cs="Times New Roman"/>
+          <w:sz w:val="28"/>
+          <w:szCs w:val="28"/>
+        </w:rPr>
+        <w:t>», игра «Найди пару», игра «Потерянное слово».</w:t>
+      </w:r>
+    </w:p>
+    <w:p>
+      <w:pPr>
+        <w:pStyle w:val="Default"/>
+        <w:ind w:firstLine="567"/>
+        <w:jc w:val="both"/>
+        <w:rPr>
+          <w:rFonts w:ascii="Times New Roman" w:hAnsi="Times New Roman" w:cs="Times New Roman"/>
+          <w:sz w:val="28"/>
+          <w:szCs w:val="28"/>
+        </w:rPr>
+      </w:pPr>
+      <w:r>
+        <w:rPr>
+          <w:rFonts w:ascii="Times New Roman" w:hAnsi="Times New Roman" w:cs="Times New Roman"/>
+          <w:sz w:val="28"/>
+          <w:szCs w:val="28"/>
+        </w:rPr>
+        <w:t>Подсистема «Игра» разбивается на</w:t>
+      </w:r>
+      <w:r>
+        <w:rPr>
+          <w:rFonts w:ascii="Times New Roman" w:hAnsi="Times New Roman" w:cs="Times New Roman"/>
+          <w:sz w:val="28"/>
+          <w:szCs w:val="28"/>
+        </w:rPr>
+        <w:t xml:space="preserve"> 5 модулей, перечисленных выше. </w:t>
+      </w:r>
+      <w:r>
+        <w:rPr>
+          <w:rFonts w:ascii="Times New Roman" w:hAnsi="Times New Roman" w:cs="Times New Roman"/>
+          <w:sz w:val="28"/>
+          <w:szCs w:val="28"/>
+        </w:rPr>
+        <w:t xml:space="preserve">Имеется возможность масштабируемости приложения путем добавления новых подсистем «Игра». </w:t>
+      </w:r>
+      <w:r>
+        <w:rPr>
+          <w:rFonts w:ascii="Times New Roman" w:hAnsi="Times New Roman" w:cs="Times New Roman"/>
+          <w:sz w:val="28"/>
+          <w:szCs w:val="28"/>
+        </w:rPr>
+        <w:t xml:space="preserve">При добавлении новой игры необходимо выпускать новую версию технического задания в соответствии с ГОСТ </w:t>
+      </w:r>
+      <w:r>
+        <w:rPr>
+          <w:rFonts w:ascii="Times New Roman" w:hAnsi="Times New Roman" w:cs="Times New Roman"/>
+          <w:sz w:val="28"/>
+          <w:szCs w:val="28"/>
+        </w:rPr>
+        <w:t>34.602-89 «Информационная технология. Комплекс стандартов на автоматизированные системы. Техническое задание на создание автоматизированной системы»</w:t>
+      </w:r>
+      <w:r>
+        <w:rPr>
+          <w:rFonts w:ascii="Times New Roman" w:hAnsi="Times New Roman" w:cs="Times New Roman"/>
+          <w:sz w:val="28"/>
+          <w:szCs w:val="28"/>
+        </w:rPr>
+        <w:t xml:space="preserve">. </w:t>
+      </w:r>
+      <w:r>
+        <w:rPr>
+          <w:rFonts w:ascii="Times New Roman" w:hAnsi="Times New Roman" w:cs="Times New Roman"/>
+          <w:sz w:val="28"/>
+          <w:szCs w:val="28"/>
+        </w:rPr>
+        <w:t>Новая версия технического задания должна включать в себя следующие пункты:</w:t>
+      </w:r>
+    </w:p>
+    <w:p>
+      <w:pPr>
+        <w:pStyle w:val="Default"/>
+        <w:jc w:val="both"/>
+        <w:rPr>
+          <w:rFonts w:ascii="Times New Roman" w:hAnsi="Times New Roman" w:cs="Times New Roman"/>
+          <w:sz w:val="28"/>
+          <w:szCs w:val="28"/>
+        </w:rPr>
+      </w:pPr>
+      <w:r>
+        <w:rPr>
+          <w:rFonts w:ascii="Times New Roman" w:hAnsi="Times New Roman" w:cs="Times New Roman"/>
+          <w:sz w:val="28"/>
+          <w:szCs w:val="28"/>
+        </w:rPr>
+        <w:t>1. разработка нового модуля</w:t>
+      </w:r>
+    </w:p>
+    <w:p>
+      <w:pPr>
+        <w:pStyle w:val="Default"/>
+        <w:jc w:val="both"/>
+        <w:rPr>
+          <w:rFonts w:ascii="Times New Roman" w:hAnsi="Times New Roman" w:cs="Times New Roman"/>
+          <w:sz w:val="28"/>
+          <w:szCs w:val="28"/>
+        </w:rPr>
+      </w:pPr>
+      <w:r>
+        <w:rPr>
+          <w:rFonts w:ascii="Times New Roman" w:hAnsi="Times New Roman" w:cs="Times New Roman"/>
+          <w:sz w:val="28"/>
+          <w:szCs w:val="28"/>
+        </w:rPr>
+        <w:t>2. модификация</w:t>
+      </w:r>
+      <w:bookmarkStart w:id="0" w:name="_GoBack"/>
+      <w:bookmarkEnd w:id="0"/>
+    </w:p>
+    <w:p>
+      <w:pPr>
+        <w:pStyle w:val="Default"/>
+        <w:ind w:firstLine="567"/>
+        <w:jc w:val="both"/>
+        <w:rPr>
+          <w:rFonts w:ascii="Times New Roman" w:hAnsi="Times New Roman" w:cs="Times New Roman"/>
+          <w:sz w:val="28"/>
+          <w:szCs w:val="28"/>
+        </w:rPr>
+      </w:pPr>
+    </w:p>
+    <w:p>
+      <w:pPr>
+        <w:pStyle w:val="Default"/>
+        <w:ind w:firstLine="567"/>
+        <w:jc w:val="both"/>
+        <w:rPr>
+          <w:rFonts w:ascii="Times New Roman" w:hAnsi="Times New Roman" w:cs="Times New Roman"/>
+          <w:sz w:val="28"/>
+          <w:szCs w:val="28"/>
+        </w:rPr>
+      </w:pPr>
+      <w:r>
+        <w:rPr>
+          <w:rFonts w:ascii="Times New Roman" w:hAnsi="Times New Roman" w:cs="Times New Roman"/>
+          <w:sz w:val="28"/>
+          <w:szCs w:val="28"/>
+        </w:rPr>
+        <w:t xml:space="preserve">Каждая из подсистем «Игра» подгружается отдельно. </w:t>
+      </w:r>
+    </w:p>
+    <w:p>
+      <w:pPr>
+        <w:pStyle w:val="Default"/>
+        <w:jc w:val="both"/>
+        <w:rPr>
+          <w:rFonts w:ascii="Times New Roman" w:hAnsi="Times New Roman" w:cs="Times New Roman"/>
+          <w:sz w:val="28"/>
+          <w:szCs w:val="28"/>
+        </w:rPr>
+      </w:pPr>
+      <w:r>
+        <w:rPr>
+          <w:rFonts w:ascii="Times New Roman" w:hAnsi="Times New Roman" w:cs="Times New Roman"/>
+          <w:sz w:val="28"/>
+          <w:szCs w:val="28"/>
+        </w:rPr>
+        <w:t xml:space="preserve">- </w:t>
+      </w:r>
+      <w:r>
+        <w:rPr>
+          <w:rFonts w:ascii="Times New Roman" w:hAnsi="Times New Roman" w:cs="Times New Roman"/>
+          <w:sz w:val="28"/>
+          <w:szCs w:val="28"/>
+        </w:rPr>
+        <w:t xml:space="preserve">Подсистема </w:t>
+      </w:r>
+      <w:r>
+        <w:rPr>
+          <w:rFonts w:ascii="Times New Roman" w:hAnsi="Times New Roman" w:cs="Times New Roman"/>
+          <w:sz w:val="28"/>
+          <w:szCs w:val="28"/>
+        </w:rPr>
+        <w:t>игры «Матрицы Памяти» содержит игровое поле, на котором представлена таблица. В таблице, по истечении некоторого времени, закрашиваются ячейки. Через несколько секунд закраска ячейки пропадает, пользователь подсистемы должен повторить шаблон закраски путем клика на соответствующие ячейки таблицы.</w:t>
+      </w:r>
+      <w:r>
+        <w:rPr>
+          <w:rFonts w:ascii="Times New Roman" w:hAnsi="Times New Roman" w:cs="Times New Roman"/>
+          <w:sz w:val="28"/>
+          <w:szCs w:val="28"/>
+        </w:rPr>
+        <w:t xml:space="preserve"> Чтобы пройти уровень нужно правильно выбрать элементы таблицы. Неправильный выбор элемента приведет к завершению игры, а правильный выбор – к увеличению сложности уровня. Сложность уровня описывается размерностью таблицы, представленной на игровом поле.</w:t>
+      </w:r>
+      <w:r>
+        <w:rPr>
+          <w:rFonts w:ascii="Times New Roman" w:hAnsi="Times New Roman" w:cs="Times New Roman"/>
+          <w:sz w:val="28"/>
+          <w:szCs w:val="28"/>
+        </w:rPr>
+        <w:t xml:space="preserve"> При нажатии на кнопку «Правила» открывается окно с описанием правил игры. При нажатии на кнопку «Информация»</w:t>
+      </w:r>
+      <w:r>
+        <w:rPr>
+          <w:rFonts w:ascii="Times New Roman" w:hAnsi="Times New Roman" w:cs="Times New Roman"/>
+          <w:sz w:val="28"/>
+          <w:szCs w:val="28"/>
+        </w:rPr>
+        <w:t xml:space="preserve"> открывается окно с описанием игры. Имеется возможность сохранения игры, сохранение параметров игры производится в текстовый файл с применением простейшего шифрования методом </w:t>
+      </w:r>
+      <w:r>
+        <w:rPr>
+          <w:rFonts w:ascii="Times New Roman" w:hAnsi="Times New Roman" w:cs="Times New Roman"/>
+          <w:sz w:val="28"/>
+          <w:szCs w:val="28"/>
+          <w:lang w:val="en-US"/>
+        </w:rPr>
+        <w:t>XOR</w:t>
+      </w:r>
+      <w:r>
+        <w:rPr>
+          <w:rFonts w:ascii="Times New Roman" w:hAnsi="Times New Roman" w:cs="Times New Roman"/>
+          <w:sz w:val="28"/>
+          <w:szCs w:val="28"/>
+        </w:rPr>
+        <w:t>.</w:t>
+      </w:r>
+    </w:p>
+    <w:p>
+      <w:pPr>
+        <w:pStyle w:val="Default"/>
+        <w:jc w:val="both"/>
+        <w:rPr>
+          <w:rFonts w:ascii="Times New Roman" w:hAnsi="Times New Roman" w:cs="Times New Roman"/>
+          <w:sz w:val="28"/>
+          <w:szCs w:val="28"/>
+        </w:rPr>
+      </w:pPr>
+    </w:p>
+    <w:p>
+      <w:pPr>
+        <w:pStyle w:val="Default"/>
+        <w:jc w:val="both"/>
+        <w:rPr>
+          <w:rFonts w:ascii="Times New Roman" w:hAnsi="Times New Roman" w:cs="Times New Roman"/>
+          <w:sz w:val="28"/>
+          <w:szCs w:val="28"/>
+        </w:rPr>
+      </w:pPr>
+      <w:r>
+        <w:rPr>
+          <w:rFonts w:ascii="Times New Roman" w:hAnsi="Times New Roman" w:cs="Times New Roman"/>
+          <w:sz w:val="28"/>
+          <w:szCs w:val="28"/>
+        </w:rPr>
+        <w:t xml:space="preserve">- Подсистема игры «Наперстки» содержит игровое поле, на </w:t>
+      </w:r>
+      <w:r>
+        <w:rPr>
+          <w:rFonts w:ascii="Times New Roman" w:hAnsi="Times New Roman" w:cs="Times New Roman"/>
+          <w:sz w:val="28"/>
+          <w:szCs w:val="28"/>
+        </w:rPr>
+        <w:t xml:space="preserve">котором представлены три главных элемента – изображения с наперстками. Под одним из наперстков располагается изображение шарика. При нажатии на кнопку «Новая игра» происходит запуск игрового процесса. Наперстки перемешиваются между собой путем анимации движения каждого из них. Задача пользователя подсистемы – найти шарик под </w:t>
+      </w:r>
+      <w:r>
+        <w:rPr>
+          <w:rFonts w:ascii="Times New Roman" w:hAnsi="Times New Roman" w:cs="Times New Roman"/>
+          <w:sz w:val="28"/>
+          <w:szCs w:val="28"/>
+        </w:rPr>
+        <w:t xml:space="preserve">наперстком путем клика </w:t>
+      </w:r>
+      <w:r>
+        <w:rPr>
+          <w:rFonts w:ascii="Times New Roman" w:hAnsi="Times New Roman" w:cs="Times New Roman"/>
+          <w:sz w:val="28"/>
+          <w:szCs w:val="28"/>
+        </w:rPr>
+        <w:lastRenderedPageBreak/>
+        <w:t>по нему. Неправильный выбор наперстка приводит к завершению игры, а правильный выбор – к увеличению скорости перемешивания наперстков.</w:t>
+      </w:r>
+      <w:r>
+        <w:rPr>
+          <w:rFonts w:ascii="Times New Roman" w:hAnsi="Times New Roman" w:cs="Times New Roman"/>
+          <w:sz w:val="28"/>
+          <w:szCs w:val="28"/>
+        </w:rPr>
+        <w:t xml:space="preserve"> </w:t>
+      </w:r>
+      <w:r>
+        <w:rPr>
+          <w:rFonts w:ascii="Times New Roman" w:hAnsi="Times New Roman" w:cs="Times New Roman"/>
+          <w:sz w:val="28"/>
+          <w:szCs w:val="28"/>
+        </w:rPr>
+        <w:t>При нажатии на кнопку «Правила» открывается окно с описанием правил игры. При нажатии на кнопку «Информация» открывается окно с описанием игры.</w:t>
+      </w:r>
+      <w:r>
+        <w:rPr>
+          <w:rFonts w:ascii="Times New Roman" w:hAnsi="Times New Roman" w:cs="Times New Roman"/>
+          <w:sz w:val="28"/>
+          <w:szCs w:val="28"/>
+        </w:rPr>
+        <w:t xml:space="preserve"> </w:t>
+      </w:r>
+      <w:r>
+        <w:rPr>
+          <w:rFonts w:ascii="Times New Roman" w:hAnsi="Times New Roman" w:cs="Times New Roman"/>
+          <w:sz w:val="28"/>
+          <w:szCs w:val="28"/>
+        </w:rPr>
+        <w:t xml:space="preserve">Имеется возможность сохранения игры, сохранение параметров игры производится в текстовый файл с применением простейшего шифрования методом </w:t>
+      </w:r>
+      <w:r>
+        <w:rPr>
+          <w:rFonts w:ascii="Times New Roman" w:hAnsi="Times New Roman" w:cs="Times New Roman"/>
+          <w:sz w:val="28"/>
+          <w:szCs w:val="28"/>
+          <w:lang w:val="en-US"/>
+        </w:rPr>
+        <w:t>XOR</w:t>
+      </w:r>
+      <w:r>
+        <w:rPr>
+          <w:rFonts w:ascii="Times New Roman" w:hAnsi="Times New Roman" w:cs="Times New Roman"/>
+          <w:sz w:val="28"/>
+          <w:szCs w:val="28"/>
+        </w:rPr>
+        <w:t>.</w:t>
+      </w:r>
+    </w:p>
+    <w:p>
+      <w:pPr>
+        <w:pStyle w:val="Default"/>
+        <w:jc w:val="both"/>
+        <w:rPr>
+          <w:rFonts w:ascii="Times New Roman" w:hAnsi="Times New Roman" w:cs="Times New Roman"/>
+          <w:sz w:val="28"/>
+          <w:szCs w:val="28"/>
+        </w:rPr>
+      </w:pPr>
+    </w:p>
+    <w:p>
+      <w:pPr>
+        <w:pStyle w:val="Default"/>
+        <w:jc w:val="both"/>
+        <w:rPr>
+          <w:rFonts w:ascii="Times New Roman" w:hAnsi="Times New Roman" w:cs="Times New Roman"/>
+          <w:sz w:val="28"/>
+          <w:szCs w:val="28"/>
+        </w:rPr>
+      </w:pPr>
+      <w:r>
+        <w:rPr>
+          <w:rFonts w:ascii="Times New Roman" w:hAnsi="Times New Roman" w:cs="Times New Roman"/>
+          <w:sz w:val="28"/>
+          <w:szCs w:val="28"/>
+        </w:rPr>
+        <w:t xml:space="preserve">- Подсистема игры «Квадрат </w:t>
+      </w:r>
+      <w:proofErr w:type="spellStart"/>
+      <w:r>
+        <w:rPr>
+          <w:rFonts w:ascii="Times New Roman" w:hAnsi="Times New Roman" w:cs="Times New Roman"/>
+          <w:sz w:val="28"/>
+          <w:szCs w:val="28"/>
+        </w:rPr>
+        <w:t>Шульте</w:t>
+      </w:r>
+      <w:proofErr w:type="spellEnd"/>
+      <w:r>
+        <w:rPr>
+          <w:rFonts w:ascii="Times New Roman" w:hAnsi="Times New Roman" w:cs="Times New Roman"/>
+          <w:sz w:val="28"/>
+          <w:szCs w:val="28"/>
+        </w:rPr>
+        <w:t xml:space="preserve">» содержит игровое поле, на котором представлена таблица. В таблице записан набор символов. Задача пользователя подсистемы – восстановить правильную упорядоченную последовательность из этих символов путем последовательного клика по ячейкам таблицы. </w:t>
+      </w:r>
+      <w:r>
+        <w:rPr>
+          <w:rFonts w:ascii="Times New Roman" w:hAnsi="Times New Roman" w:cs="Times New Roman"/>
+          <w:sz w:val="28"/>
+          <w:szCs w:val="28"/>
+        </w:rPr>
+        <w:t>После восстановления правильной последовательности символов появляется окно о победе. При неправильном выборе – счётчик числа ошибок увеличивается. При нажатии на кнопку «Правила» открывается окно с описанием правил игры. При нажатии на кнопку «Информация» открывается окно с описанием игры.</w:t>
+      </w:r>
+      <w:r>
+        <w:rPr>
+          <w:rFonts w:ascii="Times New Roman" w:hAnsi="Times New Roman" w:cs="Times New Roman"/>
+          <w:sz w:val="28"/>
+          <w:szCs w:val="28"/>
+        </w:rPr>
+        <w:t xml:space="preserve"> </w:t>
+      </w:r>
+      <w:r>
+        <w:rPr>
+          <w:rFonts w:ascii="Times New Roman" w:hAnsi="Times New Roman" w:cs="Times New Roman"/>
+          <w:sz w:val="28"/>
+          <w:szCs w:val="28"/>
+        </w:rPr>
+        <w:t xml:space="preserve">Имеется возможность сохранения игры, сохранение параметров игры производится в текстовый файл с применением простейшего шифрования методом </w:t>
+      </w:r>
+      <w:r>
+        <w:rPr>
+          <w:rFonts w:ascii="Times New Roman" w:hAnsi="Times New Roman" w:cs="Times New Roman"/>
+          <w:sz w:val="28"/>
+          <w:szCs w:val="28"/>
+          <w:lang w:val="en-US"/>
+        </w:rPr>
+        <w:t>XOR</w:t>
+      </w:r>
+      <w:r>
+        <w:rPr>
+          <w:rFonts w:ascii="Times New Roman" w:hAnsi="Times New Roman" w:cs="Times New Roman"/>
+          <w:sz w:val="28"/>
+          <w:szCs w:val="28"/>
+        </w:rPr>
+        <w:t>.</w:t>
+      </w:r>
+    </w:p>
+    <w:p>
+      <w:pPr>
+        <w:pStyle w:val="Default"/>
+        <w:jc w:val="both"/>
+        <w:rPr>
+          <w:rFonts w:ascii="Times New Roman" w:hAnsi="Times New Roman" w:cs="Times New Roman"/>
+          <w:sz w:val="28"/>
+          <w:szCs w:val="28"/>
+        </w:rPr>
+      </w:pPr>
+    </w:p>
+    <w:p>
+      <w:pPr>
+        <w:pStyle w:val="Default"/>
+        <w:jc w:val="both"/>
+        <w:rPr>
+          <w:rFonts w:ascii="Times New Roman" w:hAnsi="Times New Roman" w:cs="Times New Roman"/>
+          <w:sz w:val="28"/>
+          <w:szCs w:val="28"/>
+        </w:rPr>
+      </w:pPr>
+      <w:r>
+        <w:rPr>
+          <w:rFonts w:ascii="Times New Roman" w:hAnsi="Times New Roman" w:cs="Times New Roman"/>
+          <w:sz w:val="28"/>
+          <w:szCs w:val="28"/>
+        </w:rPr>
+        <w:t>- Подсистема игры «Найди пару» содержит игровое поле, на котором представлены карточки, расположенные по сетке. На карточках изображены различные картинки, сами карточки перевернуты. Задача пользователя подсистемы – находить пары одинаковых карточек, переворачивая их путем клика по ним. Игровой процесс продолжается до победы – нахождения всех пар элементов. При нажатии на кнопку «Правила» открывается окно с описанием правил игры. При нажатии на кнопку «Информация» открывается окно с описанием игры.</w:t>
+      </w:r>
+      <w:r>
+        <w:rPr>
+          <w:rFonts w:ascii="Times New Roman" w:hAnsi="Times New Roman" w:cs="Times New Roman"/>
+          <w:sz w:val="28"/>
+          <w:szCs w:val="28"/>
+        </w:rPr>
+        <w:t xml:space="preserve"> </w:t>
+      </w:r>
+      <w:r>
+        <w:rPr>
+          <w:rFonts w:ascii="Times New Roman" w:hAnsi="Times New Roman" w:cs="Times New Roman"/>
+          <w:sz w:val="28"/>
+          <w:szCs w:val="28"/>
+        </w:rPr>
+        <w:t xml:space="preserve">Имеется возможность сохранения игры, сохранение параметров игры производится в текстовый файл с применением простейшего шифрования методом </w:t>
+      </w:r>
+      <w:r>
+        <w:rPr>
+          <w:rFonts w:ascii="Times New Roman" w:hAnsi="Times New Roman" w:cs="Times New Roman"/>
+          <w:sz w:val="28"/>
+          <w:szCs w:val="28"/>
+          <w:lang w:val="en-US"/>
+        </w:rPr>
+        <w:t>XOR</w:t>
+      </w:r>
+      <w:r>
+        <w:rPr>
+          <w:rFonts w:ascii="Times New Roman" w:hAnsi="Times New Roman" w:cs="Times New Roman"/>
+          <w:sz w:val="28"/>
+          <w:szCs w:val="28"/>
+        </w:rPr>
+        <w:t>.</w:t>
+      </w:r>
+    </w:p>
+    <w:p>
+      <w:pPr>
+        <w:pStyle w:val="Default"/>
+        <w:jc w:val="both"/>
+        <w:rPr>
+          <w:rFonts w:ascii="Times New Roman" w:hAnsi="Times New Roman" w:cs="Times New Roman"/>
+          <w:sz w:val="28"/>
+          <w:szCs w:val="28"/>
+        </w:rPr>
+      </w:pPr>
+    </w:p>
+    <w:p>
+      <w:pPr>
+        <w:pStyle w:val="Default"/>
+        <w:jc w:val="both"/>
+        <w:rPr>
+          <w:rFonts w:ascii="Times New Roman" w:hAnsi="Times New Roman" w:cs="Times New Roman"/>
+          <w:sz w:val="28"/>
+          <w:szCs w:val="28"/>
+        </w:rPr>
+      </w:pPr>
+      <w:r>
+        <w:rPr>
+          <w:rFonts w:ascii="Times New Roman" w:hAnsi="Times New Roman" w:cs="Times New Roman"/>
+          <w:sz w:val="28"/>
+          <w:szCs w:val="28"/>
+        </w:rPr>
+        <w:t xml:space="preserve">- Подсистема игры «Потерянное слово» содержит игровое поле, на котором представлены пять кнопок, содержащих слова, которые пользователю подсистемы нужно запомнить. По истечении некоторого промежутка времени </w:t>
+      </w:r>
+      <w:r>
+        <w:rPr>
+          <w:rFonts w:ascii="Times New Roman" w:hAnsi="Times New Roman" w:cs="Times New Roman"/>
+          <w:sz w:val="28"/>
+          <w:szCs w:val="28"/>
+        </w:rPr>
+        <w:t>слова пропадают, а затем появляются в другом порядке. После появления слов – одно слово будет скрыто, его нужно отгадать путем клика по соответствующей кнопке со словом. При выборе правильного слова – игровой процесс продолжается, уровень сложности – повышается. При выборе неправильного слова – игровой процесс завершается.</w:t>
+      </w:r>
+      <w:r>
+        <w:rPr>
+          <w:rFonts w:ascii="Times New Roman" w:hAnsi="Times New Roman" w:cs="Times New Roman"/>
+          <w:sz w:val="28"/>
+          <w:szCs w:val="28"/>
+        </w:rPr>
+        <w:t xml:space="preserve"> </w:t>
+      </w:r>
+      <w:r>
+        <w:rPr>
+          <w:rFonts w:ascii="Times New Roman" w:hAnsi="Times New Roman" w:cs="Times New Roman"/>
+          <w:sz w:val="28"/>
+          <w:szCs w:val="28"/>
+        </w:rPr>
+        <w:t>При нажатии на кнопку «Правила» открывается окно с описанием правил игры. При нажатии на кнопку «Информация» открывается окно с описанием игры.</w:t>
+      </w:r>
+      <w:r>
+        <w:rPr>
+          <w:rFonts w:ascii="Times New Roman" w:hAnsi="Times New Roman" w:cs="Times New Roman"/>
+          <w:sz w:val="28"/>
+          <w:szCs w:val="28"/>
+        </w:rPr>
+        <w:t xml:space="preserve"> </w:t>
+      </w:r>
+      <w:r>
+        <w:rPr>
+          <w:rFonts w:ascii="Times New Roman" w:hAnsi="Times New Roman" w:cs="Times New Roman"/>
+          <w:sz w:val="28"/>
+          <w:szCs w:val="28"/>
+        </w:rPr>
+        <w:t xml:space="preserve">Имеется возможность сохранения игры, сохранение параметров игры производится в текстовый файл с применением простейшего шифрования методом </w:t>
+      </w:r>
+      <w:r>
+        <w:rPr>
+          <w:rFonts w:ascii="Times New Roman" w:hAnsi="Times New Roman" w:cs="Times New Roman"/>
+          <w:sz w:val="28"/>
+          <w:szCs w:val="28"/>
+          <w:lang w:val="en-US"/>
+        </w:rPr>
+        <w:t>XOR</w:t>
+      </w:r>
+      <w:r>
+        <w:rPr>
+          <w:rFonts w:ascii="Times New Roman" w:hAnsi="Times New Roman" w:cs="Times New Roman"/>
+          <w:sz w:val="28"/>
+          <w:szCs w:val="28"/>
+        </w:rPr>
+        <w:t>.</w:t>
+      </w:r>
+    </w:p>
+    <w:p>
+      <w:pPr>
+        <w:pStyle w:val="Default"/>
+        <w:jc w:val="both"/>
+        <w:rPr>
+          <w:rFonts w:ascii="Times New Roman" w:hAnsi="Times New Roman" w:cs="Times New Roman"/>
+          <w:sz w:val="28"/>
+          <w:szCs w:val="28"/>
+        </w:rPr>
+      </w:pPr>
     </w:p>
     <w:p>
       <w:pPr>
@@ -1779,29 +2590,22 @@
         </w:rPr>
         <w:t>:</w:t>
       </w:r>
-      <w:r>
-        <w:rPr>
-          <w:rFonts w:ascii="Times New Roman" w:hAnsi="Times New Roman" w:cs="Times New Roman"/>
-          <w:sz w:val="28"/>
-          <w:szCs w:val="28"/>
-        </w:rPr>
-        <w:br/>
-      </w:r>
-      <w:r>
-        <w:rPr>
-          <w:rFonts w:ascii="Times New Roman" w:hAnsi="Times New Roman" w:cs="Times New Roman"/>
-          <w:sz w:val="28"/>
-          <w:szCs w:val="28"/>
-        </w:rPr>
-        <w:t>- Математическое и информационное обеспечение будет разработано на этапе проектирования.</w:t>
-      </w:r>
-      <w:r>
-        <w:rPr>
-          <w:rFonts w:ascii="Times New Roman" w:hAnsi="Times New Roman" w:cs="Times New Roman"/>
-          <w:sz w:val="28"/>
-          <w:szCs w:val="28"/>
-        </w:rPr>
-        <w:br/>
+    </w:p>
+    <w:p>
+      <w:pPr>
+        <w:pStyle w:val="Default"/>
+        <w:rPr>
+          <w:rFonts w:ascii="Times New Roman" w:hAnsi="Times New Roman" w:cs="Times New Roman"/>
+          <w:sz w:val="28"/>
+          <w:szCs w:val="28"/>
+        </w:rPr>
+      </w:pPr>
+      <w:r>
+        <w:rPr>
+          <w:rFonts w:ascii="Times New Roman" w:hAnsi="Times New Roman" w:cs="Times New Roman"/>
+          <w:sz w:val="28"/>
+          <w:szCs w:val="28"/>
+        </w:rPr>
         <w:t xml:space="preserve">- Разработка должна проводиться на языке программирования </w:t>
       </w:r>
       <w:r>
@@ -1830,6 +2634,345 @@
         <w:br/>
         <w:t>- Покупное ПО не требуется.</w:t>
       </w:r>
+      <w:r>
+        <w:rPr>
+          <w:rFonts w:ascii="Times New Roman" w:hAnsi="Times New Roman" w:cs="Times New Roman"/>
+          <w:sz w:val="28"/>
+          <w:szCs w:val="28"/>
+        </w:rPr>
+        <w:br/>
+      </w:r>
+      <w:r>
+        <w:rPr>
+          <w:rFonts w:ascii="Times New Roman" w:hAnsi="Times New Roman" w:cs="Times New Roman"/>
+          <w:sz w:val="28"/>
+          <w:szCs w:val="28"/>
+        </w:rPr>
+        <w:t>- Математическое и информационное обеспечение будет разработано на этапе проектирования.</w:t>
+      </w:r>
+    </w:p>
+    <w:p>
+      <w:pPr>
+        <w:pStyle w:val="Default"/>
+        <w:rPr>
+          <w:rFonts w:ascii="Times New Roman" w:hAnsi="Times New Roman" w:cs="Times New Roman"/>
+          <w:sz w:val="28"/>
+          <w:szCs w:val="28"/>
+        </w:rPr>
+      </w:pPr>
+    </w:p>
+    <w:p>
+      <w:pPr>
+        <w:pStyle w:val="Default"/>
+        <w:rPr>
+          <w:rFonts w:ascii="Times New Roman" w:hAnsi="Times New Roman" w:cs="Times New Roman"/>
+          <w:sz w:val="28"/>
+          <w:szCs w:val="28"/>
+        </w:rPr>
+      </w:pPr>
+      <w:r>
+        <w:rPr>
+          <w:rFonts w:ascii="Times New Roman" w:hAnsi="Times New Roman" w:cs="Times New Roman"/>
+          <w:sz w:val="28"/>
+          <w:szCs w:val="28"/>
+        </w:rPr>
+        <w:t xml:space="preserve">Для функционирования </w:t>
+      </w:r>
+      <w:r>
+        <w:rPr>
+          <w:rFonts w:ascii="Times New Roman" w:hAnsi="Times New Roman" w:cs="Times New Roman"/>
+          <w:sz w:val="28"/>
+          <w:szCs w:val="28"/>
+        </w:rPr>
+        <w:t>автоматизированной системы необходим компьютер с минимальными техническими требованиями:</w:t>
+      </w:r>
+    </w:p>
+    <w:p>
+      <w:pPr>
+        <w:pStyle w:val="Default"/>
+        <w:numPr>
+          <w:ilvl w:val="3"/>
+          <w:numId w:val="5"/>
+        </w:numPr>
+        <w:ind w:left="0" w:firstLine="0"/>
+        <w:rPr>
+          <w:rFonts w:ascii="Times New Roman" w:hAnsi="Times New Roman" w:cs="Times New Roman"/>
+          <w:sz w:val="28"/>
+          <w:szCs w:val="28"/>
+        </w:rPr>
+      </w:pPr>
+      <w:r>
+        <w:rPr>
+          <w:rFonts w:ascii="Times New Roman" w:hAnsi="Times New Roman" w:cs="Times New Roman"/>
+          <w:sz w:val="28"/>
+          <w:szCs w:val="28"/>
+        </w:rPr>
+        <w:t>Объем оперативной памяти больше 2ГБ;</w:t>
+      </w:r>
+    </w:p>
+    <w:p>
+      <w:pPr>
+        <w:pStyle w:val="Default"/>
+        <w:numPr>
+          <w:ilvl w:val="3"/>
+          <w:numId w:val="5"/>
+        </w:numPr>
+        <w:ind w:left="0" w:firstLine="0"/>
+        <w:rPr>
+          <w:rFonts w:ascii="Times New Roman" w:hAnsi="Times New Roman" w:cs="Times New Roman"/>
+          <w:sz w:val="28"/>
+          <w:szCs w:val="28"/>
+        </w:rPr>
+      </w:pPr>
+      <w:r>
+        <w:rPr>
+          <w:rFonts w:ascii="Times New Roman" w:hAnsi="Times New Roman" w:cs="Times New Roman"/>
+          <w:sz w:val="28"/>
+          <w:szCs w:val="28"/>
+        </w:rPr>
+        <w:t>Объем памяти на жестком диске больше 200МБ;</w:t>
+      </w:r>
+    </w:p>
+    <w:p>
+      <w:pPr>
+        <w:pStyle w:val="Default"/>
+        <w:numPr>
+          <w:ilvl w:val="3"/>
+          <w:numId w:val="5"/>
+        </w:numPr>
+        <w:ind w:left="0" w:firstLine="0"/>
+        <w:rPr>
+          <w:rFonts w:ascii="Times New Roman" w:hAnsi="Times New Roman" w:cs="Times New Roman"/>
+          <w:sz w:val="28"/>
+          <w:szCs w:val="28"/>
+        </w:rPr>
+      </w:pPr>
+      <w:r>
+        <w:rPr>
+          <w:rFonts w:ascii="Times New Roman" w:hAnsi="Times New Roman" w:cs="Times New Roman"/>
+          <w:sz w:val="28"/>
+          <w:szCs w:val="28"/>
+        </w:rPr>
+        <w:t xml:space="preserve">Процессор не ниже </w:t>
+      </w:r>
+      <w:r>
+        <w:rPr>
+          <w:rFonts w:ascii="Times New Roman" w:hAnsi="Times New Roman" w:cs="Times New Roman"/>
+          <w:sz w:val="28"/>
+          <w:szCs w:val="28"/>
+          <w:lang w:val="en-US"/>
+        </w:rPr>
+        <w:t>Intel</w:t>
+      </w:r>
+      <w:r>
+        <w:rPr>
+          <w:rFonts w:ascii="Times New Roman" w:hAnsi="Times New Roman" w:cs="Times New Roman"/>
+          <w:sz w:val="28"/>
+          <w:szCs w:val="28"/>
+        </w:rPr>
+        <w:t xml:space="preserve"> </w:t>
+      </w:r>
+      <w:r>
+        <w:rPr>
+          <w:rFonts w:ascii="Times New Roman" w:hAnsi="Times New Roman" w:cs="Times New Roman"/>
+          <w:sz w:val="28"/>
+          <w:szCs w:val="28"/>
+          <w:lang w:val="en-US"/>
+        </w:rPr>
+        <w:t>Pentium</w:t>
+      </w:r>
+      <w:r>
+        <w:rPr>
+          <w:rFonts w:ascii="Times New Roman" w:hAnsi="Times New Roman" w:cs="Times New Roman"/>
+          <w:sz w:val="28"/>
+          <w:szCs w:val="28"/>
+        </w:rPr>
+        <w:t xml:space="preserve"> </w:t>
+      </w:r>
+      <w:r>
+        <w:rPr>
+          <w:rFonts w:ascii="Times New Roman" w:hAnsi="Times New Roman" w:cs="Times New Roman"/>
+          <w:sz w:val="28"/>
+          <w:szCs w:val="28"/>
+          <w:lang w:val="en-US"/>
+        </w:rPr>
+        <w:t>G</w:t>
+      </w:r>
+      <w:r>
+        <w:rPr>
+          <w:rFonts w:ascii="Times New Roman" w:hAnsi="Times New Roman" w:cs="Times New Roman"/>
+          <w:sz w:val="28"/>
+          <w:szCs w:val="28"/>
+        </w:rPr>
+        <w:t>4620, аналоги;</w:t>
+      </w:r>
+    </w:p>
+    <w:p>
+      <w:pPr>
+        <w:pStyle w:val="Default"/>
+        <w:numPr>
+          <w:ilvl w:val="3"/>
+          <w:numId w:val="5"/>
+        </w:numPr>
+        <w:ind w:left="0" w:firstLine="0"/>
+        <w:rPr>
+          <w:rFonts w:ascii="Times New Roman" w:hAnsi="Times New Roman" w:cs="Times New Roman"/>
+          <w:sz w:val="28"/>
+          <w:szCs w:val="28"/>
+        </w:rPr>
+      </w:pPr>
+      <w:r>
+        <w:rPr>
+          <w:rFonts w:ascii="Times New Roman" w:hAnsi="Times New Roman" w:cs="Times New Roman"/>
+          <w:sz w:val="28"/>
+          <w:szCs w:val="28"/>
+        </w:rPr>
+        <w:t xml:space="preserve">Операционная система </w:t>
+      </w:r>
+      <w:r>
+        <w:rPr>
+          <w:rFonts w:ascii="Times New Roman" w:hAnsi="Times New Roman" w:cs="Times New Roman"/>
+          <w:sz w:val="28"/>
+          <w:szCs w:val="28"/>
+          <w:lang w:val="en-US"/>
+        </w:rPr>
+        <w:t>Windows</w:t>
+      </w:r>
+      <w:r>
+        <w:rPr>
+          <w:rFonts w:ascii="Times New Roman" w:hAnsi="Times New Roman" w:cs="Times New Roman"/>
+          <w:sz w:val="28"/>
+          <w:szCs w:val="28"/>
+        </w:rPr>
+        <w:t xml:space="preserve"> 7 </w:t>
+      </w:r>
+      <w:r>
+        <w:rPr>
+          <w:rFonts w:ascii="Times New Roman" w:hAnsi="Times New Roman" w:cs="Times New Roman"/>
+          <w:sz w:val="28"/>
+          <w:szCs w:val="28"/>
+        </w:rPr>
+        <w:t>и выше;</w:t>
+      </w:r>
+    </w:p>
+    <w:p>
+      <w:pPr>
+        <w:pStyle w:val="Default"/>
+        <w:numPr>
+          <w:ilvl w:val="3"/>
+          <w:numId w:val="5"/>
+        </w:numPr>
+        <w:ind w:left="0" w:firstLine="0"/>
+        <w:rPr>
+          <w:rFonts w:ascii="Times New Roman" w:hAnsi="Times New Roman" w:cs="Times New Roman"/>
+          <w:sz w:val="28"/>
+          <w:szCs w:val="28"/>
+        </w:rPr>
+      </w:pPr>
+      <w:r>
+        <w:rPr>
+          <w:rFonts w:ascii="Times New Roman" w:hAnsi="Times New Roman" w:cs="Times New Roman"/>
+          <w:sz w:val="28"/>
+          <w:szCs w:val="28"/>
+        </w:rPr>
+        <w:t>Манипуляторы «мышь», «клавиатура»;</w:t>
+      </w:r>
+    </w:p>
+    <w:p>
+      <w:pPr>
+        <w:pStyle w:val="Default"/>
+        <w:numPr>
+          <w:ilvl w:val="3"/>
+          <w:numId w:val="5"/>
+        </w:numPr>
+        <w:ind w:left="0" w:firstLine="0"/>
+        <w:rPr>
+          <w:rFonts w:ascii="Times New Roman" w:hAnsi="Times New Roman" w:cs="Times New Roman"/>
+          <w:sz w:val="28"/>
+          <w:szCs w:val="28"/>
+        </w:rPr>
+      </w:pPr>
+      <w:r>
+        <w:rPr>
+          <w:rFonts w:ascii="Times New Roman" w:hAnsi="Times New Roman" w:cs="Times New Roman"/>
+          <w:sz w:val="28"/>
+          <w:szCs w:val="28"/>
+        </w:rPr>
+        <w:t xml:space="preserve">Стандартный </w:t>
+      </w:r>
+      <w:r>
+        <w:rPr>
+          <w:rFonts w:ascii="Times New Roman" w:hAnsi="Times New Roman" w:cs="Times New Roman"/>
+          <w:sz w:val="28"/>
+          <w:szCs w:val="28"/>
+          <w:lang w:val="en-US"/>
+        </w:rPr>
+        <w:t>VGA-</w:t>
+      </w:r>
+      <w:r>
+        <w:rPr>
+          <w:rFonts w:ascii="Times New Roman" w:hAnsi="Times New Roman" w:cs="Times New Roman"/>
+          <w:sz w:val="28"/>
+          <w:szCs w:val="28"/>
+        </w:rPr>
+        <w:t>монитор, аналоги.</w:t>
+      </w:r>
+    </w:p>
+    <w:p>
+      <w:pPr>
+        <w:pStyle w:val="Default"/>
+        <w:rPr>
+          <w:rFonts w:ascii="Times New Roman" w:hAnsi="Times New Roman" w:cs="Times New Roman"/>
+          <w:sz w:val="28"/>
+          <w:szCs w:val="28"/>
+        </w:rPr>
+      </w:pPr>
+    </w:p>
+    <w:p>
+      <w:pPr>
+        <w:pStyle w:val="Default"/>
+        <w:rPr>
+          <w:rFonts w:ascii="Times New Roman" w:hAnsi="Times New Roman" w:cs="Times New Roman"/>
+          <w:sz w:val="28"/>
+          <w:szCs w:val="28"/>
+        </w:rPr>
+      </w:pPr>
+      <w:r>
+        <w:rPr>
+          <w:rFonts w:ascii="Times New Roman" w:hAnsi="Times New Roman" w:cs="Times New Roman"/>
+          <w:sz w:val="28"/>
+          <w:szCs w:val="28"/>
+        </w:rPr>
+        <w:t>Руководство по установке:</w:t>
+      </w:r>
+    </w:p>
+    <w:p>
+      <w:pPr>
+        <w:pStyle w:val="Default"/>
+        <w:rPr>
+          <w:rFonts w:ascii="Times New Roman" w:hAnsi="Times New Roman" w:cs="Times New Roman"/>
+          <w:sz w:val="28"/>
+          <w:szCs w:val="28"/>
+        </w:rPr>
+      </w:pPr>
+      <w:r>
+        <w:rPr>
+          <w:rFonts w:ascii="Times New Roman" w:hAnsi="Times New Roman" w:cs="Times New Roman"/>
+          <w:sz w:val="28"/>
+          <w:szCs w:val="28"/>
+        </w:rPr>
+        <w:t>Необходимо распаковать архив с исполняемым файлом в отдельную папку.</w:t>
+      </w:r>
+    </w:p>
+    <w:p>
+      <w:pPr>
+        <w:pStyle w:val="Default"/>
+        <w:rPr>
+          <w:rFonts w:ascii="Times New Roman" w:hAnsi="Times New Roman" w:cs="Times New Roman"/>
+          <w:sz w:val="28"/>
+          <w:szCs w:val="28"/>
+        </w:rPr>
+      </w:pPr>
     </w:p>
     <w:p>
       <w:pPr>
@@ -1892,9 +3035,9 @@
         <w:tblLook w:val="04A0" w:firstRow="1" w:lastRow="0" w:firstColumn="1" w:lastColumn="0" w:noHBand="0" w:noVBand="1"/>
       </w:tblPr>
       <w:tblGrid>
-        <w:gridCol w:w="3115"/>
-        <w:gridCol w:w="3115"/>
-        <w:gridCol w:w="3115"/>
+        <w:gridCol w:w="3515"/>
+        <w:gridCol w:w="3981"/>
+        <w:gridCol w:w="1849"/>
       </w:tblGrid>
       <w:tr>
         <w:tc>
@@ -2252,14 +3395,20 @@
           </w:tcPr>
           <w:p>
             <w:pPr>
-              <w:pStyle w:val="a8"/>
-              <w:ind w:left="1080"/>
-              <w:rPr>
-                <w:rFonts w:ascii="Times New Roman" w:hAnsi="Times New Roman" w:cs="Times New Roman"/>
-                <w:sz w:val="28"/>
-                <w:szCs w:val="28"/>
-              </w:rPr>
-            </w:pPr>
+              <w:rPr>
+                <w:rFonts w:ascii="Times New Roman" w:hAnsi="Times New Roman" w:cs="Times New Roman"/>
+                <w:sz w:val="28"/>
+                <w:szCs w:val="28"/>
+              </w:rPr>
+            </w:pPr>
+            <w:r>
+              <w:rPr>
+                <w:rFonts w:ascii="Times New Roman" w:hAnsi="Times New Roman" w:cs="Times New Roman"/>
+                <w:sz w:val="28"/>
+                <w:szCs w:val="28"/>
+              </w:rPr>
+              <w:t>22.09.2019 – 14.12.2019</w:t>
+            </w:r>
           </w:p>
         </w:tc>
       </w:tr>
@@ -2348,6 +3497,14 @@
                 <w:lang w:eastAsia="ru-RU"/>
               </w:rPr>
             </w:pPr>
+            <w:r>
+              <w:rPr>
+                <w:rFonts w:ascii="Times New Roman" w:hAnsi="Times New Roman" w:cs="Times New Roman"/>
+                <w:sz w:val="28"/>
+                <w:szCs w:val="28"/>
+              </w:rPr>
+              <w:t>22.09.2019 – 14.12.2019</w:t>
+            </w:r>
           </w:p>
         </w:tc>
       </w:tr>
@@ -2376,6 +3533,7 @@
                 <w:sz w:val="28"/>
                 <w:szCs w:val="28"/>
               </w:rPr>
+              <w:lastRenderedPageBreak/>
               <w:t>Эскизный проект</w:t>
             </w:r>
           </w:p>
@@ -2523,7 +3681,6 @@
                 <w:szCs w:val="27"/>
                 <w:lang w:eastAsia="ru-RU"/>
               </w:rPr>
-              <w:lastRenderedPageBreak/>
               <w:t>Разработка документации на АС и её части.</w:t>
             </w:r>
           </w:p>
@@ -2534,7 +3691,6 @@
           </w:tcPr>
           <w:p>
             <w:pPr>
-              <w:pStyle w:val="a8"/>
               <w:rPr>
                 <w:rFonts w:ascii="Times New Roman" w:eastAsia="Times New Roman" w:hAnsi="Times New Roman" w:cs="Times New Roman"/>
                 <w:vanish/>
@@ -2543,6 +3699,14 @@
                 <w:lang w:eastAsia="ru-RU"/>
               </w:rPr>
             </w:pPr>
+            <w:r>
+              <w:rPr>
+                <w:rFonts w:ascii="Times New Roman" w:hAnsi="Times New Roman" w:cs="Times New Roman"/>
+                <w:sz w:val="28"/>
+                <w:szCs w:val="28"/>
+              </w:rPr>
+              <w:t>14.12.2019</w:t>
+            </w:r>
           </w:p>
         </w:tc>
       </w:tr>
@@ -2571,7 +3735,6 @@
                 <w:sz w:val="28"/>
                 <w:szCs w:val="28"/>
               </w:rPr>
-              <w:lastRenderedPageBreak/>
               <w:t>Технический проект</w:t>
             </w:r>
           </w:p>
@@ -2719,8 +3882,6 @@
           </w:tcPr>
           <w:p>
             <w:pPr>
-              <w:pStyle w:val="a8"/>
-              <w:ind w:left="1080"/>
               <w:rPr>
                 <w:rFonts w:ascii="Times New Roman" w:eastAsia="Times New Roman" w:hAnsi="Times New Roman" w:cs="Times New Roman"/>
                 <w:sz w:val="28"/>
@@ -2728,6 +3889,14 @@
                 <w:lang w:eastAsia="ru-RU"/>
               </w:rPr>
             </w:pPr>
+            <w:r>
+              <w:rPr>
+                <w:rFonts w:ascii="Times New Roman" w:hAnsi="Times New Roman" w:cs="Times New Roman"/>
+                <w:sz w:val="28"/>
+                <w:szCs w:val="28"/>
+              </w:rPr>
+              <w:t xml:space="preserve">14.12.2019 </w:t>
+            </w:r>
           </w:p>
         </w:tc>
       </w:tr>
@@ -2756,7 +3925,15 @@
                 <w:sz w:val="28"/>
                 <w:szCs w:val="28"/>
               </w:rPr>
-              <w:t>Рабочая документация.</w:t>
+              <w:t xml:space="preserve">Рабочая </w:t>
+            </w:r>
+            <w:r>
+              <w:rPr>
+                <w:rFonts w:ascii="Times New Roman" w:hAnsi="Times New Roman" w:cs="Times New Roman"/>
+                <w:sz w:val="28"/>
+                <w:szCs w:val="28"/>
+              </w:rPr>
+              <w:t>документация.</w:t>
             </w:r>
           </w:p>
         </w:tc>
@@ -2823,8 +4000,6 @@
           </w:tcPr>
           <w:p>
             <w:pPr>
-              <w:pStyle w:val="a8"/>
-              <w:ind w:left="1080"/>
               <w:rPr>
                 <w:rFonts w:ascii="Times New Roman" w:eastAsia="Times New Roman" w:hAnsi="Times New Roman" w:cs="Times New Roman"/>
                 <w:sz w:val="28"/>
@@ -2832,6 +4007,14 @@
                 <w:lang w:eastAsia="ru-RU"/>
               </w:rPr>
             </w:pPr>
+            <w:r>
+              <w:rPr>
+                <w:rFonts w:ascii="Times New Roman" w:hAnsi="Times New Roman" w:cs="Times New Roman"/>
+                <w:sz w:val="28"/>
+                <w:szCs w:val="28"/>
+              </w:rPr>
+              <w:t>22.09.2019 – 14.12.2019</w:t>
+            </w:r>
           </w:p>
         </w:tc>
       </w:tr>
@@ -2903,8 +4086,6 @@
           </w:tcPr>
           <w:p>
             <w:pPr>
-              <w:pStyle w:val="a8"/>
-              <w:ind w:left="1080"/>
               <w:rPr>
                 <w:rFonts w:ascii="Times New Roman" w:eastAsia="Times New Roman" w:hAnsi="Times New Roman" w:cs="Times New Roman"/>
                 <w:sz w:val="28"/>
@@ -2912,6 +4093,14 @@
                 <w:lang w:eastAsia="ru-RU"/>
               </w:rPr>
             </w:pPr>
+            <w:r>
+              <w:rPr>
+                <w:rFonts w:ascii="Times New Roman" w:hAnsi="Times New Roman" w:cs="Times New Roman"/>
+                <w:sz w:val="28"/>
+                <w:szCs w:val="28"/>
+              </w:rPr>
+              <w:t>14.12.2019</w:t>
+            </w:r>
           </w:p>
         </w:tc>
       </w:tr>
@@ -3006,8 +4195,6 @@
           </w:tcPr>
           <w:p>
             <w:pPr>
-              <w:pStyle w:val="a8"/>
-              <w:ind w:left="1080"/>
               <w:rPr>
                 <w:rFonts w:ascii="Times New Roman" w:eastAsia="Times New Roman" w:hAnsi="Times New Roman" w:cs="Times New Roman"/>
                 <w:sz w:val="28"/>
@@ -3015,6 +4202,14 @@
                 <w:lang w:eastAsia="ru-RU"/>
               </w:rPr>
             </w:pPr>
+            <w:r>
+              <w:rPr>
+                <w:rFonts w:ascii="Times New Roman" w:hAnsi="Times New Roman" w:cs="Times New Roman"/>
+                <w:sz w:val="28"/>
+                <w:szCs w:val="28"/>
+              </w:rPr>
+              <w:t>15.12.2019 – 15.02.2020</w:t>
+            </w:r>
           </w:p>
         </w:tc>
       </w:tr>
@@ -3057,6 +4252,17 @@
         </w:rPr>
         <w:t>- Отчет по выполненной работе</w:t>
       </w:r>
+    </w:p>
+    <w:p>
+      <w:pPr>
+        <w:pStyle w:val="Default"/>
+        <w:jc w:val="both"/>
+        <w:rPr>
+          <w:rFonts w:ascii="Times New Roman" w:hAnsi="Times New Roman" w:cs="Times New Roman"/>
+          <w:sz w:val="28"/>
+          <w:szCs w:val="28"/>
+        </w:rPr>
+      </w:pPr>
     </w:p>
     <w:p>
       <w:pPr>
@@ -3122,6 +4328,21 @@
     </w:p>
     <w:p>
       <w:pPr>
+        <w:rPr>
+          <w:rFonts w:ascii="Times New Roman" w:hAnsi="Times New Roman" w:cs="Times New Roman"/>
+          <w:sz w:val="28"/>
+        </w:rPr>
+      </w:pPr>
+      <w:r>
+        <w:rPr>
+          <w:rFonts w:ascii="Times New Roman" w:hAnsi="Times New Roman" w:cs="Times New Roman"/>
+          <w:sz w:val="28"/>
+        </w:rPr>
+        <w:br w:type="page"/>
+      </w:r>
+    </w:p>
+    <w:p>
+      <w:pPr>
         <w:pStyle w:val="a8"/>
         <w:numPr>
           <w:ilvl w:val="0"/>
@@ -3144,6 +4365,7 @@
           <w:sz w:val="28"/>
           <w:szCs w:val="28"/>
         </w:rPr>
+        <w:lastRenderedPageBreak/>
         <w:t>Требования к составу и содержанию работ по подготовке объекта автоматизации к вводу системы в действие</w:t>
       </w:r>
     </w:p>
@@ -3500,7 +4722,6 @@
                 <w:sz w:val="28"/>
                 <w:szCs w:val="28"/>
               </w:rPr>
-              <w:lastRenderedPageBreak/>
               <w:t>Романов Н.Е.</w:t>
             </w:r>
           </w:p>
@@ -3554,7 +4775,6 @@
                 <w:rFonts w:ascii="Times New Roman" w:hAnsi="Times New Roman" w:cs="Times New Roman"/>
                 <w:sz w:val="28"/>
               </w:rPr>
-              <w:lastRenderedPageBreak/>
               <w:t>- Создание условий функционирования объекта автоматизации, при которых гарантируется соответствие создаваемой системы требованиям, содержащимся в ТЗ</w:t>
             </w:r>
           </w:p>
@@ -4351,6 +5571,7 @@
           <w:sz w:val="28"/>
           <w:szCs w:val="28"/>
         </w:rPr>
+        <w:lastRenderedPageBreak/>
         <w:t xml:space="preserve">Вся документация должна быть подготовлена и передана как в печатном, так и в электронном виде (в формате </w:t>
       </w:r>
       <w:r>
@@ -5115,17 +6336,7 @@
                 <w:sz w:val="28"/>
                 <w:szCs w:val="28"/>
               </w:rPr>
-              <w:t>Романов Н</w:t>
-            </w:r>
-            <w:bookmarkStart w:id="0" w:name="_GoBack"/>
-            <w:bookmarkEnd w:id="0"/>
-            <w:r>
-              <w:rPr>
-                <w:rFonts w:ascii="Times New Roman" w:hAnsi="Times New Roman" w:cs="Times New Roman"/>
-                <w:sz w:val="28"/>
-                <w:szCs w:val="28"/>
-              </w:rPr>
-              <w:t>икита Евгеньевич</w:t>
+              <w:t>Романов Никита Евгеньевич</w:t>
             </w:r>
           </w:p>
         </w:tc>
@@ -5622,7 +6833,7 @@
           <w:rPr>
             <w:noProof/>
           </w:rPr>
-          <w:t>5</w:t>
+          <w:t>3</w:t>
         </w:r>
         <w:r>
           <w:fldChar w:fldCharType="end"/>
@@ -8902,7 +10113,7 @@
 </file>
 
 <file path=customXml/itemProps1.xml><?xml version="1.0" encoding="utf-8"?>
-<ds:datastoreItem xmlns:ds="http://schemas.openxmlformats.org/officeDocument/2006/customXml" ds:itemID="{83880FB9-1F0D-4D33-826A-5D0984774837}">
+<ds:datastoreItem xmlns:ds="http://schemas.openxmlformats.org/officeDocument/2006/customXml" ds:itemID="{16F5FFE1-0988-4C21-AFBD-850DEF15F8F1}">
   <ds:schemaRefs>
     <ds:schemaRef ds:uri="http://schemas.openxmlformats.org/officeDocument/2006/bibliography"/>
   </ds:schemaRefs>

</xml_diff>